<commit_message>
Finished test execution and added STR
</commit_message>
<xml_diff>
--- a/Project 1 - OpenCart Ecommerce/OpenCart - Software Test Plan.docx
+++ b/Project 1 - OpenCart Ecommerce/OpenCart - Software Test Plan.docx
@@ -3897,7 +3897,7 @@
                 <w:sz w:val="22"/>
                 <w:szCs w:val="22"/>
               </w:rPr>
-              <w:t>28/05/2023</w:t>
+              <w:t>09</w:t>
             </w:r>
             <w:r>
               <w:rPr>
@@ -3905,7 +3905,7 @@
                 <w:sz w:val="22"/>
                 <w:szCs w:val="22"/>
               </w:rPr>
-              <w:t xml:space="preserve"> – </w:t>
+              <w:t>/0</w:t>
             </w:r>
             <w:r>
               <w:rPr>
@@ -3913,7 +3913,55 @@
                 <w:sz w:val="22"/>
                 <w:szCs w:val="22"/>
               </w:rPr>
-              <w:t>30/05/2023</w:t>
+              <w:t>6</w:t>
+            </w:r>
+            <w:r>
+              <w:rPr>
+                <w:rFonts w:ascii="Calibri" w:hAnsi="Calibri"/>
+                <w:sz w:val="22"/>
+                <w:szCs w:val="22"/>
+              </w:rPr>
+              <w:t>/2023</w:t>
+            </w:r>
+            <w:r>
+              <w:rPr>
+                <w:rFonts w:ascii="Calibri" w:hAnsi="Calibri"/>
+                <w:sz w:val="22"/>
+                <w:szCs w:val="22"/>
+              </w:rPr>
+              <w:t xml:space="preserve"> – </w:t>
+            </w:r>
+            <w:r>
+              <w:rPr>
+                <w:rFonts w:ascii="Calibri" w:hAnsi="Calibri"/>
+                <w:sz w:val="22"/>
+                <w:szCs w:val="22"/>
+              </w:rPr>
+              <w:t>11</w:t>
+            </w:r>
+            <w:r>
+              <w:rPr>
+                <w:rFonts w:ascii="Calibri" w:hAnsi="Calibri"/>
+                <w:sz w:val="22"/>
+                <w:szCs w:val="22"/>
+              </w:rPr>
+              <w:t>/0</w:t>
+            </w:r>
+            <w:r>
+              <w:rPr>
+                <w:rFonts w:ascii="Calibri" w:hAnsi="Calibri"/>
+                <w:sz w:val="22"/>
+                <w:szCs w:val="22"/>
+              </w:rPr>
+              <w:t>6</w:t>
+            </w:r>
+            <w:r>
+              <w:rPr>
+                <w:rFonts w:ascii="Calibri" w:hAnsi="Calibri"/>
+                <w:sz w:val="22"/>
+                <w:szCs w:val="22"/>
+              </w:rPr>
+              <w:t>/2023</w:t>
             </w:r>
           </w:p>
         </w:tc>
@@ -3970,7 +4018,7 @@
                 <w:sz w:val="22"/>
                 <w:szCs w:val="22"/>
               </w:rPr>
-              <w:t xml:space="preserve">31/05/2023 </w:t>
+              <w:t>11</w:t>
             </w:r>
             <w:r>
               <w:rPr>
@@ -3978,7 +4026,7 @@
                 <w:sz w:val="22"/>
                 <w:szCs w:val="22"/>
               </w:rPr>
-              <w:t>–</w:t>
+              <w:t>/0</w:t>
             </w:r>
             <w:r>
               <w:rPr>
@@ -3986,7 +4034,7 @@
                 <w:sz w:val="22"/>
                 <w:szCs w:val="22"/>
               </w:rPr>
-              <w:t xml:space="preserve"> </w:t>
+              <w:t>6</w:t>
             </w:r>
             <w:r>
               <w:rPr>
@@ -3994,7 +4042,39 @@
                 <w:sz w:val="22"/>
                 <w:szCs w:val="22"/>
               </w:rPr>
-              <w:t>03/06/2023</w:t>
+              <w:t xml:space="preserve">/2023 </w:t>
+            </w:r>
+            <w:r>
+              <w:rPr>
+                <w:rFonts w:ascii="Calibri" w:hAnsi="Calibri"/>
+                <w:sz w:val="22"/>
+                <w:szCs w:val="22"/>
+              </w:rPr>
+              <w:t>–</w:t>
+            </w:r>
+            <w:r>
+              <w:rPr>
+                <w:rFonts w:ascii="Calibri" w:hAnsi="Calibri"/>
+                <w:sz w:val="22"/>
+                <w:szCs w:val="22"/>
+              </w:rPr>
+              <w:t xml:space="preserve"> </w:t>
+            </w:r>
+            <w:r>
+              <w:rPr>
+                <w:rFonts w:ascii="Calibri" w:hAnsi="Calibri"/>
+                <w:sz w:val="22"/>
+                <w:szCs w:val="22"/>
+              </w:rPr>
+              <w:t>22</w:t>
+            </w:r>
+            <w:r>
+              <w:rPr>
+                <w:rFonts w:ascii="Calibri" w:hAnsi="Calibri"/>
+                <w:sz w:val="22"/>
+                <w:szCs w:val="22"/>
+              </w:rPr>
+              <w:t>/06/2023</w:t>
             </w:r>
           </w:p>
         </w:tc>
@@ -4060,7 +4140,31 @@
                 <w:sz w:val="22"/>
                 <w:szCs w:val="22"/>
               </w:rPr>
-              <w:t>03/06/2023 – 04/06/2023</w:t>
+              <w:t>22</w:t>
+            </w:r>
+            <w:r>
+              <w:rPr>
+                <w:rFonts w:ascii="Calibri" w:hAnsi="Calibri"/>
+                <w:sz w:val="22"/>
+                <w:szCs w:val="22"/>
+              </w:rPr>
+              <w:t xml:space="preserve">/06/2023 – </w:t>
+            </w:r>
+            <w:r>
+              <w:rPr>
+                <w:rFonts w:ascii="Calibri" w:hAnsi="Calibri"/>
+                <w:sz w:val="22"/>
+                <w:szCs w:val="22"/>
+              </w:rPr>
+              <w:t>23</w:t>
+            </w:r>
+            <w:r>
+              <w:rPr>
+                <w:rFonts w:ascii="Calibri" w:hAnsi="Calibri"/>
+                <w:sz w:val="22"/>
+                <w:szCs w:val="22"/>
+              </w:rPr>
+              <w:t>/06/2023</w:t>
             </w:r>
           </w:p>
         </w:tc>
@@ -4278,7 +4382,31 @@
                 <w:sz w:val="22"/>
                 <w:szCs w:val="22"/>
               </w:rPr>
-              <w:t>30/05/2023</w:t>
+              <w:t>11</w:t>
+            </w:r>
+            <w:r>
+              <w:rPr>
+                <w:rFonts w:ascii="Calibri" w:hAnsi="Calibri"/>
+                <w:sz w:val="22"/>
+                <w:szCs w:val="22"/>
+              </w:rPr>
+              <w:t>/0</w:t>
+            </w:r>
+            <w:r>
+              <w:rPr>
+                <w:rFonts w:ascii="Calibri" w:hAnsi="Calibri"/>
+                <w:sz w:val="22"/>
+                <w:szCs w:val="22"/>
+              </w:rPr>
+              <w:t>6</w:t>
+            </w:r>
+            <w:r>
+              <w:rPr>
+                <w:rFonts w:ascii="Calibri" w:hAnsi="Calibri"/>
+                <w:sz w:val="22"/>
+                <w:szCs w:val="22"/>
+              </w:rPr>
+              <w:t>/2023</w:t>
             </w:r>
           </w:p>
         </w:tc>
@@ -4349,7 +4477,15 @@
                 <w:sz w:val="22"/>
                 <w:szCs w:val="22"/>
               </w:rPr>
-              <w:t>03/06/2023</w:t>
+              <w:t>22</w:t>
+            </w:r>
+            <w:r>
+              <w:rPr>
+                <w:rFonts w:ascii="Calibri" w:hAnsi="Calibri"/>
+                <w:sz w:val="22"/>
+                <w:szCs w:val="22"/>
+              </w:rPr>
+              <w:t>/06/2023</w:t>
             </w:r>
           </w:p>
         </w:tc>
@@ -4420,7 +4556,15 @@
                 <w:sz w:val="22"/>
                 <w:szCs w:val="22"/>
               </w:rPr>
-              <w:t>04/06/2023</w:t>
+              <w:t>23</w:t>
+            </w:r>
+            <w:r>
+              <w:rPr>
+                <w:rFonts w:ascii="Calibri" w:hAnsi="Calibri"/>
+                <w:sz w:val="22"/>
+                <w:szCs w:val="22"/>
+              </w:rPr>
+              <w:t>/06/2023</w:t>
             </w:r>
           </w:p>
         </w:tc>
@@ -4560,7 +4704,15 @@
                 <w:sz w:val="22"/>
                 <w:szCs w:val="22"/>
               </w:rPr>
-              <w:t>04/06/2023</w:t>
+              <w:t>23</w:t>
+            </w:r>
+            <w:r>
+              <w:rPr>
+                <w:rFonts w:ascii="Calibri" w:hAnsi="Calibri"/>
+                <w:sz w:val="22"/>
+                <w:szCs w:val="22"/>
+              </w:rPr>
+              <w:t>/06/2023</w:t>
             </w:r>
           </w:p>
         </w:tc>

</xml_diff>